<commit_message>
Dernière version du journal
</commit_message>
<xml_diff>
--- a/journaux/journal_El-Agha_2278542.docx
+++ b/journaux/journal_El-Agha_2278542.docx
@@ -167,18 +167,8 @@
           <w:sz w:val="32"/>
           <w:szCs w:val="32"/>
         </w:rPr>
-        <w:t xml:space="preserve">Mohammed Salim </w:t>
-      </w:r>
-      <w:proofErr w:type="spellStart"/>
-      <w:r>
-        <w:rPr>
-          <w:rFonts w:cstheme="minorHAnsi"/>
-          <w:sz w:val="32"/>
-          <w:szCs w:val="32"/>
-        </w:rPr>
-        <w:t>Meflah</w:t>
-      </w:r>
-      <w:proofErr w:type="spellEnd"/>
+        <w:t>Mohammed Salim Meflah</w:t>
+      </w:r>
     </w:p>
     <w:p>
       <w:pPr>
@@ -297,23 +287,7 @@
           <w:sz w:val="32"/>
           <w:szCs w:val="32"/>
         </w:rPr>
-        <w:t>2</w:t>
-      </w:r>
-      <w:r>
-        <w:rPr>
-          <w:rFonts w:cstheme="minorHAnsi"/>
-          <w:sz w:val="32"/>
-          <w:szCs w:val="32"/>
-        </w:rPr>
-        <w:t>9</w:t>
-      </w:r>
-      <w:r>
-        <w:rPr>
-          <w:rFonts w:cstheme="minorHAnsi"/>
-          <w:sz w:val="32"/>
-          <w:szCs w:val="32"/>
-        </w:rPr>
-        <w:t xml:space="preserve"> février 2024</w:t>
+        <w:t>29 février 2024</w:t>
       </w:r>
     </w:p>
     <w:p>
@@ -338,7 +312,7 @@
           <w:noProof/>
         </w:rPr>
         <w:drawing>
-          <wp:inline distT="0" distB="0" distL="0" distR="0" wp14:anchorId="0007BC52" wp14:editId="72E5A859">
+          <wp:inline distT="0" distB="0" distL="0" distR="0" wp14:anchorId="0007BC52" wp14:editId="49B2213F">
             <wp:extent cx="1893570" cy="273050"/>
             <wp:effectExtent l="0" t="0" r="0" b="0"/>
             <wp:docPr id="278164404" name="Picture 1" descr="Bienvenue au Collège de Bois-de-Boulogne - Accueil Plus"/>
@@ -389,6 +363,13 @@
     </w:p>
     <w:sdt>
       <w:sdtPr>
+        <w:rPr>
+          <w:rFonts w:asciiTheme="minorHAnsi" w:eastAsiaTheme="minorHAnsi" w:hAnsiTheme="minorHAnsi" w:cstheme="minorBidi"/>
+          <w:color w:val="auto"/>
+          <w:sz w:val="22"/>
+          <w:szCs w:val="22"/>
+          <w:lang w:val="fr-CA"/>
+        </w:rPr>
         <w:id w:val="515962263"/>
         <w:docPartObj>
           <w:docPartGallery w:val="Table of Contents"/>
@@ -397,14 +378,9 @@
       </w:sdtPr>
       <w:sdtEndPr>
         <w:rPr>
-          <w:rFonts w:asciiTheme="minorHAnsi" w:eastAsiaTheme="minorHAnsi" w:hAnsiTheme="minorHAnsi" w:cstheme="minorBidi"/>
           <w:b/>
           <w:bCs/>
           <w:noProof/>
-          <w:color w:val="auto"/>
-          <w:sz w:val="22"/>
-          <w:szCs w:val="22"/>
-          <w:lang w:val="fr-CA"/>
         </w:rPr>
       </w:sdtEndPr>
       <w:sdtContent>
@@ -439,7 +415,7 @@
           <w:r>
             <w:fldChar w:fldCharType="separate"/>
           </w:r>
-          <w:hyperlink w:anchor="_Toc159602972" w:history="1">
+          <w:hyperlink w:anchor="_Toc160197442" w:history="1">
             <w:r>
               <w:rPr>
                 <w:rStyle w:val="Hyperlink"/>
@@ -466,7 +442,7 @@
                 <w:noProof/>
                 <w:webHidden/>
               </w:rPr>
-              <w:instrText xml:space="preserve"> PAGEREF _Toc159602972 \h </w:instrText>
+              <w:instrText xml:space="preserve"> PAGEREF _Toc160197442 \h </w:instrText>
             </w:r>
             <w:r>
               <w:rPr>
@@ -511,7 +487,7 @@
               <w14:ligatures w14:val="standardContextual"/>
             </w:rPr>
           </w:pPr>
-          <w:hyperlink w:anchor="_Toc159602973" w:history="1">
+          <w:hyperlink w:anchor="_Toc160197443" w:history="1">
             <w:r>
               <w:rPr>
                 <w:rStyle w:val="Hyperlink"/>
@@ -538,7 +514,7 @@
                 <w:noProof/>
                 <w:webHidden/>
               </w:rPr>
-              <w:instrText xml:space="preserve"> PAGEREF _Toc159602973 \h </w:instrText>
+              <w:instrText xml:space="preserve"> PAGEREF _Toc160197443 \h </w:instrText>
             </w:r>
             <w:r>
               <w:rPr>
@@ -583,7 +559,7 @@
               <w14:ligatures w14:val="standardContextual"/>
             </w:rPr>
           </w:pPr>
-          <w:hyperlink w:anchor="_Toc159602974" w:history="1">
+          <w:hyperlink w:anchor="_Toc160197444" w:history="1">
             <w:r>
               <w:rPr>
                 <w:rStyle w:val="Hyperlink"/>
@@ -610,7 +586,7 @@
                 <w:noProof/>
                 <w:webHidden/>
               </w:rPr>
-              <w:instrText xml:space="preserve"> PAGEREF _Toc159602974 \h </w:instrText>
+              <w:instrText xml:space="preserve"> PAGEREF _Toc160197444 \h </w:instrText>
             </w:r>
             <w:r>
               <w:rPr>
@@ -655,7 +631,7 @@
               <w14:ligatures w14:val="standardContextual"/>
             </w:rPr>
           </w:pPr>
-          <w:hyperlink w:anchor="_Toc159602975" w:history="1">
+          <w:hyperlink w:anchor="_Toc160197445" w:history="1">
             <w:r>
               <w:rPr>
                 <w:rStyle w:val="Hyperlink"/>
@@ -682,7 +658,7 @@
                 <w:noProof/>
                 <w:webHidden/>
               </w:rPr>
-              <w:instrText xml:space="preserve"> PAGEREF _Toc159602975 \h </w:instrText>
+              <w:instrText xml:space="preserve"> PAGEREF _Toc160197445 \h </w:instrText>
             </w:r>
             <w:r>
               <w:rPr>
@@ -702,7 +678,7 @@
                 <w:noProof/>
                 <w:webHidden/>
               </w:rPr>
-              <w:t>3</w:t>
+              <w:t>4</w:t>
             </w:r>
             <w:r>
               <w:rPr>
@@ -727,7 +703,7 @@
               <w14:ligatures w14:val="standardContextual"/>
             </w:rPr>
           </w:pPr>
-          <w:hyperlink w:anchor="_Toc159602976" w:history="1">
+          <w:hyperlink w:anchor="_Toc160197446" w:history="1">
             <w:r>
               <w:rPr>
                 <w:rStyle w:val="Hyperlink"/>
@@ -754,7 +730,7 @@
                 <w:noProof/>
                 <w:webHidden/>
               </w:rPr>
-              <w:instrText xml:space="preserve"> PAGEREF _Toc159602976 \h </w:instrText>
+              <w:instrText xml:space="preserve"> PAGEREF _Toc160197446 \h </w:instrText>
             </w:r>
             <w:r>
               <w:rPr>
@@ -774,7 +750,7 @@
                 <w:noProof/>
                 <w:webHidden/>
               </w:rPr>
-              <w:t>3</w:t>
+              <w:t>4</w:t>
             </w:r>
             <w:r>
               <w:rPr>
@@ -799,7 +775,7 @@
               <w14:ligatures w14:val="standardContextual"/>
             </w:rPr>
           </w:pPr>
-          <w:hyperlink w:anchor="_Toc159602977" w:history="1">
+          <w:hyperlink w:anchor="_Toc160197447" w:history="1">
             <w:r>
               <w:rPr>
                 <w:rStyle w:val="Hyperlink"/>
@@ -826,7 +802,7 @@
                 <w:noProof/>
                 <w:webHidden/>
               </w:rPr>
-              <w:instrText xml:space="preserve"> PAGEREF _Toc159602977 \h </w:instrText>
+              <w:instrText xml:space="preserve"> PAGEREF _Toc160197447 \h </w:instrText>
             </w:r>
             <w:r>
               <w:rPr>
@@ -846,7 +822,7 @@
                 <w:noProof/>
                 <w:webHidden/>
               </w:rPr>
-              <w:t>3</w:t>
+              <w:t>4</w:t>
             </w:r>
             <w:r>
               <w:rPr>
@@ -871,7 +847,7 @@
               <w14:ligatures w14:val="standardContextual"/>
             </w:rPr>
           </w:pPr>
-          <w:hyperlink w:anchor="_Toc159602978" w:history="1">
+          <w:hyperlink w:anchor="_Toc160197448" w:history="1">
             <w:r>
               <w:rPr>
                 <w:rStyle w:val="Hyperlink"/>
@@ -898,7 +874,7 @@
                 <w:noProof/>
                 <w:webHidden/>
               </w:rPr>
-              <w:instrText xml:space="preserve"> PAGEREF _Toc159602978 \h </w:instrText>
+              <w:instrText xml:space="preserve"> PAGEREF _Toc160197448 \h </w:instrText>
             </w:r>
             <w:r>
               <w:rPr>
@@ -918,7 +894,7 @@
                 <w:noProof/>
                 <w:webHidden/>
               </w:rPr>
-              <w:t>3</w:t>
+              <w:t>5</w:t>
             </w:r>
             <w:r>
               <w:rPr>
@@ -959,7 +935,7 @@
       <w:pPr>
         <w:pStyle w:val="Heading1"/>
       </w:pPr>
-      <w:bookmarkStart w:id="0" w:name="_Toc159602972"/>
+      <w:bookmarkStart w:id="0" w:name="_Toc160197442"/>
       <w:r>
         <w:lastRenderedPageBreak/>
         <w:t>Défis rencontrés</w:t>
@@ -970,18 +946,48 @@
       <w:pPr>
         <w:pStyle w:val="Heading2"/>
       </w:pPr>
-      <w:bookmarkStart w:id="1" w:name="_Toc159602973"/>
+      <w:bookmarkStart w:id="1" w:name="_Toc160197443"/>
       <w:r>
         <w:t>Défi 1</w:t>
       </w:r>
       <w:bookmarkEnd w:id="1"/>
     </w:p>
-    <w:p/>
+    <w:p>
+      <w:r>
+        <w:t>En premier lieu, nous avons réaliser à la dernière minute que nous devions créer des branches (séparées du main) avec nos noms afin de travailler sur notre projet. En effet, nous n</w:t>
+      </w:r>
+      <w:r>
+        <w:t>e savions pas qu’il fallait faire cela et nous avons donc fait la grande partie de notre travail (ainsi que les « add », les « commits » et les « push ») sur la branche main. De plus, nous avons aussi eu de la difficult</w:t>
+      </w:r>
+      <w:r>
+        <w:t xml:space="preserve">é </w:t>
+      </w:r>
+      <w:r>
+        <w:t xml:space="preserve">à comprendre comment les branches fonctionnent </w:t>
+      </w:r>
+      <w:r>
+        <w:t xml:space="preserve">(comment les « merge » avec le « main ») </w:t>
+      </w:r>
+      <w:r>
+        <w:t>et aussi comment les créer correctement</w:t>
+      </w:r>
+      <w:r>
+        <w:t xml:space="preserve"> (les créer </w:t>
+      </w:r>
+      <w:proofErr w:type="gramStart"/>
+      <w:r>
+        <w:t>de manière à ce</w:t>
+      </w:r>
+      <w:proofErr w:type="gramEnd"/>
+      <w:r>
+        <w:t xml:space="preserve"> qu’elles soient visibles non seulement localement, mais aussi sur le site « GitHub »).</w:t>
+      </w:r>
+    </w:p>
     <w:p>
       <w:pPr>
         <w:pStyle w:val="Heading2"/>
       </w:pPr>
-      <w:bookmarkStart w:id="2" w:name="_Toc159602974"/>
+      <w:bookmarkStart w:id="2" w:name="_Toc160197444"/>
       <w:r>
         <w:t>Défi 2</w:t>
       </w:r>
@@ -992,6 +998,15 @@
         <w:spacing w:line="259" w:lineRule="auto"/>
       </w:pPr>
       <w:r>
+        <w:t xml:space="preserve">En deuxième lieu, </w:t>
+      </w:r>
+      <w:r>
+        <w:t>notre site internet avait parfois de la difficulté à afficher certains éléments de la bonne manière. Par exemple, dans la page « cat2.html » (la catégorie des iPad) les liens vers les autres pages web dans la barre de navigation é</w:t>
+      </w:r>
+      <w:r>
+        <w:t>taient parfois collés entre eux (ce qui était l’inverse de ce que nous voulions) ou disparaissaient complètement. De plus, les images étaient très difficiles à placer et nous donnaient aussi les mêmes résultats que la barre de navigation.</w:t>
+      </w:r>
+      <w:r>
         <w:br w:type="page"/>
       </w:r>
     </w:p>
@@ -999,7 +1014,7 @@
       <w:pPr>
         <w:pStyle w:val="Heading1"/>
       </w:pPr>
-      <w:bookmarkStart w:id="3" w:name="_Toc159602975"/>
+      <w:bookmarkStart w:id="3" w:name="_Toc160197445"/>
       <w:r>
         <w:lastRenderedPageBreak/>
         <w:t>Acquisition de connaissances</w:t>
@@ -1013,18 +1028,33 @@
       <w:pPr>
         <w:pStyle w:val="Heading2"/>
       </w:pPr>
-      <w:bookmarkStart w:id="4" w:name="_Toc159602976"/>
+      <w:bookmarkStart w:id="4" w:name="_Toc160197446"/>
       <w:r>
         <w:t>Acquisition 1</w:t>
       </w:r>
       <w:bookmarkEnd w:id="4"/>
     </w:p>
-    <w:p/>
+    <w:p>
+      <w:r>
+        <w:t xml:space="preserve">Nous avons tout d’abord compris comment les branches fonctionnent et comment les utiliser. En d’autres mots, nous savons maintenant qu’il faut créer une branche localement (à partir du logiciel « Git Bash ») et utiliser la commande « push -u origin nom_de_la_branche » (après avoir modifier un fichier et avoir fait « git </w:t>
+      </w:r>
+      <w:proofErr w:type="gramStart"/>
+      <w:r>
+        <w:t>add .</w:t>
+      </w:r>
+      <w:proofErr w:type="gramEnd"/>
+      <w:r>
+        <w:t> » ainsi que « git commit -m ») afin qu’elle soit visible sur le site de « GitHub ». De plus, nous avons aussi appris qu’il faut « merge » nos branches dans le « main » (après avoir fait les commandes citées ci-dessus)</w:t>
+      </w:r>
+      <w:r>
+        <w:t xml:space="preserve"> afin que la branche principale soit à jour et qu’il n’y ait aucun conflit de version (des fichiers qui ont une version différente dans chaque branche).</w:t>
+      </w:r>
+    </w:p>
     <w:p>
       <w:pPr>
         <w:pStyle w:val="Heading2"/>
       </w:pPr>
-      <w:bookmarkStart w:id="5" w:name="_Toc159602977"/>
+      <w:bookmarkStart w:id="5" w:name="_Toc160197447"/>
       <w:r>
         <w:t>Acquisition 2</w:t>
       </w:r>
@@ -1035,6 +1065,9 @@
         <w:spacing w:line="259" w:lineRule="auto"/>
       </w:pPr>
       <w:r>
+        <w:t>Finalement, nous avons compris comment ajouter des dossiers et les rendre visible sur le site « GitHub » et localement. En effet, la première fois que nous avons créé un dossier (localement à l’aide de « Git Bash ») ce dernier n’apparaissait pas sur le site « GitHub » après l’avoir « push ». Nous avons alors appris que cela est normal puisqu’un dossier vide ne peut pas être « push » dans un répertoire (il doit contenir un fichier). Nous avons donc ajouté des fichiers dans tous les dossiers que nous avons créés ce qui a réglé notre problème.</w:t>
+      </w:r>
+      <w:r>
         <w:br w:type="page"/>
       </w:r>
     </w:p>
@@ -1042,22 +1075,92 @@
       <w:pPr>
         <w:pStyle w:val="Heading1"/>
       </w:pPr>
-      <w:bookmarkStart w:id="6" w:name="_Toc159602978"/>
+      <w:bookmarkStart w:id="6" w:name="_Toc160197448"/>
       <w:r>
         <w:lastRenderedPageBreak/>
-        <w:t xml:space="preserve">Captures d’écrans (git </w:t>
-      </w:r>
-      <w:proofErr w:type="spellStart"/>
-      <w:r>
-        <w:t>reflog</w:t>
-      </w:r>
-      <w:proofErr w:type="spellEnd"/>
-      <w:r>
-        <w:t>)</w:t>
+        <w:t>Captures d’écrans (git reflog)</w:t>
       </w:r>
       <w:bookmarkEnd w:id="6"/>
     </w:p>
-    <w:p/>
+    <w:p>
+      <w:r>
+        <w:drawing>
+          <wp:inline distT="0" distB="0" distL="0" distR="0" wp14:anchorId="65958C2F" wp14:editId="033E2548">
+            <wp:extent cx="5943600" cy="6664960"/>
+            <wp:effectExtent l="0" t="0" r="0" b="2540"/>
+            <wp:docPr id="1489494468" name="Picture 1" descr="A screen shot of a computer program&#10;&#10;Description automatically generated"/>
+            <wp:cNvGraphicFramePr>
+              <a:graphicFrameLocks xmlns:a="http://schemas.openxmlformats.org/drawingml/2006/main" noChangeAspect="1"/>
+            </wp:cNvGraphicFramePr>
+            <a:graphic xmlns:a="http://schemas.openxmlformats.org/drawingml/2006/main">
+              <a:graphicData uri="http://schemas.openxmlformats.org/drawingml/2006/picture">
+                <pic:pic xmlns:pic="http://schemas.openxmlformats.org/drawingml/2006/picture">
+                  <pic:nvPicPr>
+                    <pic:cNvPr id="1489494468" name="Picture 1" descr="A screen shot of a computer program&#10;&#10;Description automatically generated"/>
+                    <pic:cNvPicPr/>
+                  </pic:nvPicPr>
+                  <pic:blipFill>
+                    <a:blip r:embed="rId5"/>
+                    <a:stretch>
+                      <a:fillRect/>
+                    </a:stretch>
+                  </pic:blipFill>
+                  <pic:spPr>
+                    <a:xfrm>
+                      <a:off x="0" y="0"/>
+                      <a:ext cx="5943600" cy="6664960"/>
+                    </a:xfrm>
+                    <a:prstGeom prst="rect">
+                      <a:avLst/>
+                    </a:prstGeom>
+                  </pic:spPr>
+                </pic:pic>
+              </a:graphicData>
+            </a:graphic>
+          </wp:inline>
+        </w:drawing>
+      </w:r>
+    </w:p>
+    <w:p>
+      <w:r>
+        <w:lastRenderedPageBreak/>
+        <w:drawing>
+          <wp:inline distT="0" distB="0" distL="0" distR="0" wp14:anchorId="0EF2E5D6" wp14:editId="17D08B78">
+            <wp:extent cx="5943600" cy="5377815"/>
+            <wp:effectExtent l="0" t="0" r="0" b="0"/>
+            <wp:docPr id="808167225" name="Picture 1" descr="A screenshot of a computer program&#10;&#10;Description automatically generated"/>
+            <wp:cNvGraphicFramePr>
+              <a:graphicFrameLocks xmlns:a="http://schemas.openxmlformats.org/drawingml/2006/main" noChangeAspect="1"/>
+            </wp:cNvGraphicFramePr>
+            <a:graphic xmlns:a="http://schemas.openxmlformats.org/drawingml/2006/main">
+              <a:graphicData uri="http://schemas.openxmlformats.org/drawingml/2006/picture">
+                <pic:pic xmlns:pic="http://schemas.openxmlformats.org/drawingml/2006/picture">
+                  <pic:nvPicPr>
+                    <pic:cNvPr id="808167225" name="Picture 1" descr="A screenshot of a computer program&#10;&#10;Description automatically generated"/>
+                    <pic:cNvPicPr/>
+                  </pic:nvPicPr>
+                  <pic:blipFill>
+                    <a:blip r:embed="rId6"/>
+                    <a:stretch>
+                      <a:fillRect/>
+                    </a:stretch>
+                  </pic:blipFill>
+                  <pic:spPr>
+                    <a:xfrm>
+                      <a:off x="0" y="0"/>
+                      <a:ext cx="5943600" cy="5377815"/>
+                    </a:xfrm>
+                    <a:prstGeom prst="rect">
+                      <a:avLst/>
+                    </a:prstGeom>
+                  </pic:spPr>
+                </pic:pic>
+              </a:graphicData>
+            </a:graphic>
+          </wp:inline>
+        </w:drawing>
+      </w:r>
+    </w:p>
     <w:sectPr>
       <w:pgSz w:w="12240" w:h="15840"/>
       <w:pgMar w:top="1440" w:right="1440" w:bottom="1440" w:left="1440" w:header="720" w:footer="720" w:gutter="0"/>

</xml_diff>